<commit_message>
MAJ 2019 - random inits
</commit_message>
<xml_diff>
--- a/Bresle/Bilan_Bresle.docx
+++ b/Bresle/Bilan_Bresle.docx
@@ -47,7 +47,7 @@
         <w:pStyle w:val="Date"/>
       </w:pPr>
       <w:r>
-        <w:t xml:space="preserve">3/12/2020</w:t>
+        <w:t xml:space="preserve">4/14/2020</w:t>
       </w:r>
     </w:p>
     <w:p>
@@ -196,7 +196,7 @@
               <w:jc w:val="right"/>
             </w:pPr>
             <w:r>
-              <w:t xml:space="preserve">3414.0</w:t>
+              <w:t xml:space="preserve">3586</w:t>
             </w:r>
           </w:p>
         </w:tc>
@@ -253,7 +253,7 @@
               <w:jc w:val="right"/>
             </w:pPr>
             <w:r>
-              <w:t xml:space="preserve">3583.0</w:t>
+              <w:t xml:space="preserve">3680</w:t>
             </w:r>
           </w:p>
         </w:tc>
@@ -310,7 +310,7 @@
               <w:jc w:val="right"/>
             </w:pPr>
             <w:r>
-              <w:t xml:space="preserve">2743.0</w:t>
+              <w:t xml:space="preserve">2679</w:t>
             </w:r>
           </w:p>
         </w:tc>
@@ -367,7 +367,7 @@
               <w:jc w:val="right"/>
             </w:pPr>
             <w:r>
-              <w:t xml:space="preserve">4621.0</w:t>
+              <w:t xml:space="preserve">4518</w:t>
             </w:r>
           </w:p>
         </w:tc>
@@ -424,7 +424,7 @@
               <w:jc w:val="right"/>
             </w:pPr>
             <w:r>
-              <w:t xml:space="preserve">2000.0</w:t>
+              <w:t xml:space="preserve">2000</w:t>
             </w:r>
           </w:p>
         </w:tc>
@@ -481,7 +481,7 @@
               <w:jc w:val="right"/>
             </w:pPr>
             <w:r>
-              <w:t xml:space="preserve">1646.0</w:t>
+              <w:t xml:space="preserve">1655</w:t>
             </w:r>
           </w:p>
         </w:tc>
@@ -766,7 +766,7 @@
               <w:jc w:val="right"/>
             </w:pPr>
             <w:r>
-              <w:t xml:space="preserve">1677.0</w:t>
+              <w:t xml:space="preserve">1685</w:t>
             </w:r>
           </w:p>
         </w:tc>
@@ -788,7 +788,7 @@
               <w:jc w:val="right"/>
             </w:pPr>
             <w:r>
-              <w:t xml:space="preserve">43</w:t>
+              <w:t xml:space="preserve">44</w:t>
             </w:r>
           </w:p>
         </w:tc>
@@ -823,7 +823,7 @@
               <w:jc w:val="right"/>
             </w:pPr>
             <w:r>
-              <w:t xml:space="preserve">1745.0</w:t>
+              <w:t xml:space="preserve">1743</w:t>
             </w:r>
           </w:p>
         </w:tc>
@@ -880,7 +880,7 @@
               <w:jc w:val="right"/>
             </w:pPr>
             <w:r>
-              <w:t xml:space="preserve">2453.0</w:t>
+              <w:t xml:space="preserve">2455</w:t>
             </w:r>
           </w:p>
         </w:tc>
@@ -937,18 +937,18 @@
               <w:jc w:val="right"/>
             </w:pPr>
             <w:r>
-              <w:t xml:space="preserve">1865.0</w:t>
-            </w:r>
-          </w:p>
-        </w:tc>
-        <w:tc>
-          <w:p>
-            <w:pPr>
-              <w:pStyle w:val="Compact"/>
-              <w:jc w:val="right"/>
-            </w:pPr>
-            <w:r>
-              <w:t xml:space="preserve">115</w:t>
+              <w:t xml:space="preserve">1837</w:t>
+            </w:r>
+          </w:p>
+        </w:tc>
+        <w:tc>
+          <w:p>
+            <w:pPr>
+              <w:pStyle w:val="Compact"/>
+              <w:jc w:val="right"/>
+            </w:pPr>
+            <w:r>
+              <w:t xml:space="preserve">114</w:t>
             </w:r>
           </w:p>
         </w:tc>
@@ -994,7 +994,7 @@
               <w:jc w:val="right"/>
             </w:pPr>
             <w:r>
-              <w:t xml:space="preserve">2067.0</w:t>
+              <w:t xml:space="preserve">2089</w:t>
             </w:r>
           </w:p>
         </w:tc>
@@ -1051,7 +1051,7 @@
               <w:jc w:val="right"/>
             </w:pPr>
             <w:r>
-              <w:t xml:space="preserve">6295.0</w:t>
+              <w:t xml:space="preserve">6294</w:t>
             </w:r>
           </w:p>
         </w:tc>
@@ -1108,7 +1108,7 @@
               <w:jc w:val="right"/>
             </w:pPr>
             <w:r>
-              <w:t xml:space="preserve">1680.0</w:t>
+              <w:t xml:space="preserve">1680</w:t>
             </w:r>
           </w:p>
         </w:tc>
@@ -1165,7 +1165,7 @@
               <w:jc w:val="right"/>
             </w:pPr>
             <w:r>
-              <w:t xml:space="preserve">776.0</w:t>
+              <w:t xml:space="preserve">773</w:t>
             </w:r>
           </w:p>
         </w:tc>
@@ -1187,7 +1187,7 @@
               <w:jc w:val="right"/>
             </w:pPr>
             <w:r>
-              <w:t xml:space="preserve">57</w:t>
+              <w:t xml:space="preserve">56</w:t>
             </w:r>
           </w:p>
         </w:tc>
@@ -1222,18 +1222,18 @@
               <w:jc w:val="right"/>
             </w:pPr>
             <w:r>
-              <w:t xml:space="preserve">1624.0</w:t>
-            </w:r>
-          </w:p>
-        </w:tc>
-        <w:tc>
-          <w:p>
-            <w:pPr>
-              <w:pStyle w:val="Compact"/>
-              <w:jc w:val="right"/>
-            </w:pPr>
-            <w:r>
-              <w:t xml:space="preserve">59</w:t>
+              <w:t xml:space="preserve">1623</w:t>
+            </w:r>
+          </w:p>
+        </w:tc>
+        <w:tc>
+          <w:p>
+            <w:pPr>
+              <w:pStyle w:val="Compact"/>
+              <w:jc w:val="right"/>
+            </w:pPr>
+            <w:r>
+              <w:t xml:space="preserve">58</w:t>
             </w:r>
           </w:p>
         </w:tc>
@@ -1290,7 +1290,7 @@
               <w:jc w:val="right"/>
             </w:pPr>
             <w:r>
-              <w:t xml:space="preserve">87</w:t>
+              <w:t xml:space="preserve">88</w:t>
             </w:r>
           </w:p>
         </w:tc>
@@ -1336,7 +1336,7 @@
               <w:jc w:val="right"/>
             </w:pPr>
             <w:r>
-              <w:t xml:space="preserve">1884.5</w:t>
+              <w:t xml:space="preserve">1859</w:t>
             </w:r>
           </w:p>
         </w:tc>
@@ -1393,7 +1393,7 @@
               <w:jc w:val="right"/>
             </w:pPr>
             <w:r>
-              <w:t xml:space="preserve">2965.0</w:t>
+              <w:t xml:space="preserve">2961</w:t>
             </w:r>
           </w:p>
         </w:tc>
@@ -1450,7 +1450,7 @@
               <w:jc w:val="right"/>
             </w:pPr>
             <w:r>
-              <w:t xml:space="preserve">7599.0</w:t>
+              <w:t xml:space="preserve">7608</w:t>
             </w:r>
           </w:p>
         </w:tc>
@@ -1507,7 +1507,7 @@
               <w:jc w:val="right"/>
             </w:pPr>
             <w:r>
-              <w:t xml:space="preserve">5233.0</w:t>
+              <w:t xml:space="preserve">5233</w:t>
             </w:r>
           </w:p>
         </w:tc>
@@ -1564,7 +1564,7 @@
               <w:jc w:val="right"/>
             </w:pPr>
             <w:r>
-              <w:t xml:space="preserve">2735.0</w:t>
+              <w:t xml:space="preserve">2742</w:t>
             </w:r>
           </w:p>
         </w:tc>
@@ -1621,7 +1621,7 @@
               <w:jc w:val="right"/>
             </w:pPr>
             <w:r>
-              <w:t xml:space="preserve">5486.0</w:t>
+              <w:t xml:space="preserve">5490</w:t>
             </w:r>
           </w:p>
         </w:tc>
@@ -1678,7 +1678,7 @@
               <w:jc w:val="right"/>
             </w:pPr>
             <w:r>
-              <w:t xml:space="preserve">6627.0</w:t>
+              <w:t xml:space="preserve">6630</w:t>
             </w:r>
           </w:p>
         </w:tc>
@@ -1735,7 +1735,7 @@
               <w:jc w:val="right"/>
             </w:pPr>
             <w:r>
-              <w:t xml:space="preserve">1145.0</w:t>
+              <w:t xml:space="preserve">1144</w:t>
             </w:r>
           </w:p>
         </w:tc>
@@ -1792,7 +1792,7 @@
               <w:jc w:val="right"/>
             </w:pPr>
             <w:r>
-              <w:t xml:space="preserve">2930.0</w:t>
+              <w:t xml:space="preserve">2932</w:t>
             </w:r>
           </w:p>
         </w:tc>
@@ -1849,7 +1849,7 @@
               <w:jc w:val="right"/>
             </w:pPr>
             <w:r>
-              <w:t xml:space="preserve">6421.0</w:t>
+              <w:t xml:space="preserve">6427</w:t>
             </w:r>
           </w:p>
         </w:tc>
@@ -1906,7 +1906,7 @@
               <w:jc w:val="right"/>
             </w:pPr>
             <w:r>
-              <w:t xml:space="preserve">6404.0</w:t>
+              <w:t xml:space="preserve">6400</w:t>
             </w:r>
           </w:p>
         </w:tc>
@@ -1963,7 +1963,7 @@
               <w:jc w:val="right"/>
             </w:pPr>
             <w:r>
-              <w:t xml:space="preserve">1877.0</w:t>
+              <w:t xml:space="preserve">1874</w:t>
             </w:r>
           </w:p>
         </w:tc>
@@ -2020,7 +2020,7 @@
               <w:jc w:val="right"/>
             </w:pPr>
             <w:r>
-              <w:t xml:space="preserve">2610.0</w:t>
+              <w:t xml:space="preserve">2608</w:t>
             </w:r>
           </w:p>
         </w:tc>
@@ -2077,7 +2077,7 @@
               <w:jc w:val="right"/>
             </w:pPr>
             <w:r>
-              <w:t xml:space="preserve">7529.0</w:t>
+              <w:t xml:space="preserve">7522</w:t>
             </w:r>
           </w:p>
         </w:tc>
@@ -2134,29 +2134,29 @@
               <w:jc w:val="right"/>
             </w:pPr>
             <w:r>
-              <w:t xml:space="preserve">7790.0</w:t>
-            </w:r>
-          </w:p>
-        </w:tc>
-        <w:tc>
-          <w:p>
-            <w:pPr>
-              <w:pStyle w:val="Compact"/>
-              <w:jc w:val="right"/>
-            </w:pPr>
-            <w:r>
-              <w:t xml:space="preserve">231</w:t>
-            </w:r>
-          </w:p>
-        </w:tc>
-        <w:tc>
-          <w:p>
-            <w:pPr>
-              <w:pStyle w:val="Compact"/>
-              <w:jc w:val="right"/>
-            </w:pPr>
-            <w:r>
-              <w:t xml:space="preserve">29</w:t>
+              <w:t xml:space="preserve">7796</w:t>
+            </w:r>
+          </w:p>
+        </w:tc>
+        <w:tc>
+          <w:p>
+            <w:pPr>
+              <w:pStyle w:val="Compact"/>
+              <w:jc w:val="right"/>
+            </w:pPr>
+            <w:r>
+              <w:t xml:space="preserve">230</w:t>
+            </w:r>
+          </w:p>
+        </w:tc>
+        <w:tc>
+          <w:p>
+            <w:pPr>
+              <w:pStyle w:val="Compact"/>
+              <w:jc w:val="right"/>
+            </w:pPr>
+            <w:r>
+              <w:t xml:space="preserve">30</w:t>
             </w:r>
           </w:p>
         </w:tc>
@@ -2191,7 +2191,7 @@
               <w:jc w:val="right"/>
             </w:pPr>
             <w:r>
-              <w:t xml:space="preserve">1501.0</w:t>
+              <w:t xml:space="preserve">1501</w:t>
             </w:r>
           </w:p>
         </w:tc>
@@ -2248,18 +2248,18 @@
               <w:jc w:val="right"/>
             </w:pPr>
             <w:r>
-              <w:t xml:space="preserve">4305.0</w:t>
-            </w:r>
-          </w:p>
-        </w:tc>
-        <w:tc>
-          <w:p>
-            <w:pPr>
-              <w:pStyle w:val="Compact"/>
-              <w:jc w:val="right"/>
-            </w:pPr>
-            <w:r>
-              <w:t xml:space="preserve">106</w:t>
+              <w:t xml:space="preserve">4301</w:t>
+            </w:r>
+          </w:p>
+        </w:tc>
+        <w:tc>
+          <w:p>
+            <w:pPr>
+              <w:pStyle w:val="Compact"/>
+              <w:jc w:val="right"/>
+            </w:pPr>
+            <w:r>
+              <w:t xml:space="preserve">105</w:t>
             </w:r>
           </w:p>
         </w:tc>
@@ -2305,7 +2305,7 @@
               <w:jc w:val="right"/>
             </w:pPr>
             <w:r>
-              <w:t xml:space="preserve">6625.0</w:t>
+              <w:t xml:space="preserve">6609</w:t>
             </w:r>
           </w:p>
         </w:tc>

</xml_diff>

<commit_message>
MAJ GT ORE 2023
</commit_message>
<xml_diff>
--- a/Bresle/Bilan_Bresle.docx
+++ b/Bresle/Bilan_Bresle.docx
@@ -75,6 +75,18 @@
       <w:pPr>
         <w:pStyle w:val="FirstParagraph"/>
       </w:pPr>
+      <w:r>
+        <w:t xml:space="preserve">#2022</w:t>
+      </w:r>
+      <w:r>
+        <w:t xml:space="preserve"> </w:t>
+      </w:r>
+      <w:r>
+        <w:t xml:space="preserve">- pris en compte des arrets de piegages pour la devalaison des adultes</w:t>
+      </w:r>
+      <w:r>
+        <w:t xml:space="preserve"> </w:t>
+      </w:r>
       <w:r>
         <w:t xml:space="preserve">#2020</w:t>
       </w:r>
@@ -255,7 +267,7 @@
               <w:jc w:val="right"/>
             </w:pPr>
             <w:r>
-              <w:t xml:space="preserve">3622</w:t>
+              <w:t xml:space="preserve">3607</w:t>
             </w:r>
           </w:p>
         </w:tc>
@@ -317,7 +329,7 @@
               <w:jc w:val="right"/>
             </w:pPr>
             <w:r>
-              <w:t xml:space="preserve">3664</w:t>
+              <w:t xml:space="preserve">3707</w:t>
             </w:r>
           </w:p>
         </w:tc>
@@ -379,31 +391,31 @@
               <w:jc w:val="right"/>
             </w:pPr>
             <w:r>
-              <w:t xml:space="preserve">2709</w:t>
-            </w:r>
-          </w:p>
-        </w:tc>
-        <w:tc>
-          <w:tcPr/>
-          <w:p>
-            <w:pPr>
-              <w:pStyle w:val="Compact"/>
-              <w:jc w:val="right"/>
-            </w:pPr>
-            <w:r>
-              <w:t xml:space="preserve">62</w:t>
-            </w:r>
-          </w:p>
-        </w:tc>
-        <w:tc>
-          <w:tcPr/>
-          <w:p>
-            <w:pPr>
-              <w:pStyle w:val="Compact"/>
-              <w:jc w:val="right"/>
-            </w:pPr>
-            <w:r>
-              <w:t xml:space="preserve">42</w:t>
+              <w:t xml:space="preserve">2786</w:t>
+            </w:r>
+          </w:p>
+        </w:tc>
+        <w:tc>
+          <w:tcPr/>
+          <w:p>
+            <w:pPr>
+              <w:pStyle w:val="Compact"/>
+              <w:jc w:val="right"/>
+            </w:pPr>
+            <w:r>
+              <w:t xml:space="preserve">61</w:t>
+            </w:r>
+          </w:p>
+        </w:tc>
+        <w:tc>
+          <w:tcPr/>
+          <w:p>
+            <w:pPr>
+              <w:pStyle w:val="Compact"/>
+              <w:jc w:val="right"/>
+            </w:pPr>
+            <w:r>
+              <w:t xml:space="preserve">41</w:t>
             </w:r>
           </w:p>
         </w:tc>
@@ -441,19 +453,19 @@
               <w:jc w:val="right"/>
             </w:pPr>
             <w:r>
-              <w:t xml:space="preserve">4495</w:t>
-            </w:r>
-          </w:p>
-        </w:tc>
-        <w:tc>
-          <w:tcPr/>
-          <w:p>
-            <w:pPr>
-              <w:pStyle w:val="Compact"/>
-              <w:jc w:val="right"/>
-            </w:pPr>
-            <w:r>
-              <w:t xml:space="preserve">100</w:t>
+              <w:t xml:space="preserve">4639</w:t>
+            </w:r>
+          </w:p>
+        </w:tc>
+        <w:tc>
+          <w:tcPr/>
+          <w:p>
+            <w:pPr>
+              <w:pStyle w:val="Compact"/>
+              <w:jc w:val="right"/>
+            </w:pPr>
+            <w:r>
+              <w:t xml:space="preserve">99</w:t>
             </w:r>
           </w:p>
         </w:tc>
@@ -503,31 +515,31 @@
               <w:jc w:val="right"/>
             </w:pPr>
             <w:r>
-              <w:t xml:space="preserve">2001</w:t>
-            </w:r>
-          </w:p>
-        </w:tc>
-        <w:tc>
-          <w:tcPr/>
-          <w:p>
-            <w:pPr>
-              <w:pStyle w:val="Compact"/>
-              <w:jc w:val="right"/>
-            </w:pPr>
-            <w:r>
-              <w:t xml:space="preserve">173</w:t>
-            </w:r>
-          </w:p>
-        </w:tc>
-        <w:tc>
-          <w:tcPr/>
-          <w:p>
-            <w:pPr>
-              <w:pStyle w:val="Compact"/>
-              <w:jc w:val="right"/>
-            </w:pPr>
-            <w:r>
-              <w:t xml:space="preserve">35</w:t>
+              <w:t xml:space="preserve">2004</w:t>
+            </w:r>
+          </w:p>
+        </w:tc>
+        <w:tc>
+          <w:tcPr/>
+          <w:p>
+            <w:pPr>
+              <w:pStyle w:val="Compact"/>
+              <w:jc w:val="right"/>
+            </w:pPr>
+            <w:r>
+              <w:t xml:space="preserve">171</w:t>
+            </w:r>
+          </w:p>
+        </w:tc>
+        <w:tc>
+          <w:tcPr/>
+          <w:p>
+            <w:pPr>
+              <w:pStyle w:val="Compact"/>
+              <w:jc w:val="right"/>
+            </w:pPr>
+            <w:r>
+              <w:t xml:space="preserve">34</w:t>
             </w:r>
           </w:p>
         </w:tc>
@@ -565,19 +577,19 @@
               <w:jc w:val="right"/>
             </w:pPr>
             <w:r>
-              <w:t xml:space="preserve">1632</w:t>
-            </w:r>
-          </w:p>
-        </w:tc>
-        <w:tc>
-          <w:tcPr/>
-          <w:p>
-            <w:pPr>
-              <w:pStyle w:val="Compact"/>
-              <w:jc w:val="right"/>
-            </w:pPr>
-            <w:r>
-              <w:t xml:space="preserve">133</w:t>
+              <w:t xml:space="preserve">1721</w:t>
+            </w:r>
+          </w:p>
+        </w:tc>
+        <w:tc>
+          <w:tcPr/>
+          <w:p>
+            <w:pPr>
+              <w:pStyle w:val="Compact"/>
+              <w:jc w:val="right"/>
+            </w:pPr>
+            <w:r>
+              <w:t xml:space="preserve">132</w:t>
             </w:r>
           </w:p>
         </w:tc>
@@ -639,19 +651,19 @@
               <w:jc w:val="right"/>
             </w:pPr>
             <w:r>
-              <w:t xml:space="preserve">98</w:t>
-            </w:r>
-          </w:p>
-        </w:tc>
-        <w:tc>
-          <w:tcPr/>
-          <w:p>
-            <w:pPr>
-              <w:pStyle w:val="Compact"/>
-              <w:jc w:val="right"/>
-            </w:pPr>
-            <w:r>
-              <w:t xml:space="preserve">30</w:t>
+              <w:t xml:space="preserve">105</w:t>
+            </w:r>
+          </w:p>
+        </w:tc>
+        <w:tc>
+          <w:tcPr/>
+          <w:p>
+            <w:pPr>
+              <w:pStyle w:val="Compact"/>
+              <w:jc w:val="right"/>
+            </w:pPr>
+            <w:r>
+              <w:t xml:space="preserve">34</w:t>
             </w:r>
           </w:p>
         </w:tc>
@@ -701,19 +713,19 @@
               <w:jc w:val="right"/>
             </w:pPr>
             <w:r>
-              <w:t xml:space="preserve">172</w:t>
-            </w:r>
-          </w:p>
-        </w:tc>
-        <w:tc>
-          <w:tcPr/>
-          <w:p>
-            <w:pPr>
-              <w:pStyle w:val="Compact"/>
-              <w:jc w:val="right"/>
-            </w:pPr>
-            <w:r>
-              <w:t xml:space="preserve">41</w:t>
+              <w:t xml:space="preserve">174</w:t>
+            </w:r>
+          </w:p>
+        </w:tc>
+        <w:tc>
+          <w:tcPr/>
+          <w:p>
+            <w:pPr>
+              <w:pStyle w:val="Compact"/>
+              <w:jc w:val="right"/>
+            </w:pPr>
+            <w:r>
+              <w:t xml:space="preserve">42</w:t>
             </w:r>
           </w:p>
         </w:tc>
@@ -763,19 +775,19 @@
               <w:jc w:val="right"/>
             </w:pPr>
             <w:r>
-              <w:t xml:space="preserve">71</w:t>
-            </w:r>
-          </w:p>
-        </w:tc>
-        <w:tc>
-          <w:tcPr/>
-          <w:p>
-            <w:pPr>
-              <w:pStyle w:val="Compact"/>
-              <w:jc w:val="right"/>
-            </w:pPr>
-            <w:r>
-              <w:t xml:space="preserve">49</w:t>
+              <w:t xml:space="preserve">78</w:t>
+            </w:r>
+          </w:p>
+        </w:tc>
+        <w:tc>
+          <w:tcPr/>
+          <w:p>
+            <w:pPr>
+              <w:pStyle w:val="Compact"/>
+              <w:jc w:val="right"/>
+            </w:pPr>
+            <w:r>
+              <w:t xml:space="preserve">51</w:t>
             </w:r>
           </w:p>
         </w:tc>
@@ -825,19 +837,19 @@
               <w:jc w:val="right"/>
             </w:pPr>
             <w:r>
-              <w:t xml:space="preserve">160</w:t>
-            </w:r>
-          </w:p>
-        </w:tc>
-        <w:tc>
-          <w:tcPr/>
-          <w:p>
-            <w:pPr>
-              <w:pStyle w:val="Compact"/>
-              <w:jc w:val="right"/>
-            </w:pPr>
-            <w:r>
-              <w:t xml:space="preserve">28</w:t>
+              <w:t xml:space="preserve">166</w:t>
+            </w:r>
+          </w:p>
+        </w:tc>
+        <w:tc>
+          <w:tcPr/>
+          <w:p>
+            <w:pPr>
+              <w:pStyle w:val="Compact"/>
+              <w:jc w:val="right"/>
+            </w:pPr>
+            <w:r>
+              <w:t xml:space="preserve">29</w:t>
             </w:r>
           </w:p>
         </w:tc>
@@ -875,7 +887,7 @@
               <w:jc w:val="right"/>
             </w:pPr>
             <w:r>
-              <w:t xml:space="preserve">1709</w:t>
+              <w:t xml:space="preserve">1797</w:t>
             </w:r>
           </w:p>
         </w:tc>
@@ -937,7 +949,7 @@
               <w:jc w:val="right"/>
             </w:pPr>
             <w:r>
-              <w:t xml:space="preserve">1735</w:t>
+              <w:t xml:space="preserve">1737</w:t>
             </w:r>
           </w:p>
         </w:tc>
@@ -999,7 +1011,7 @@
               <w:jc w:val="right"/>
             </w:pPr>
             <w:r>
-              <w:t xml:space="preserve">2456</w:t>
+              <w:t xml:space="preserve">2455</w:t>
             </w:r>
           </w:p>
         </w:tc>
@@ -1023,7 +1035,7 @@
               <w:jc w:val="right"/>
             </w:pPr>
             <w:r>
-              <w:t xml:space="preserve">17</w:t>
+              <w:t xml:space="preserve">18</w:t>
             </w:r>
           </w:p>
         </w:tc>
@@ -1061,19 +1073,19 @@
               <w:jc w:val="right"/>
             </w:pPr>
             <w:r>
-              <w:t xml:space="preserve">1776</w:t>
-            </w:r>
-          </w:p>
-        </w:tc>
-        <w:tc>
-          <w:tcPr/>
-          <w:p>
-            <w:pPr>
-              <w:pStyle w:val="Compact"/>
-              <w:jc w:val="right"/>
-            </w:pPr>
-            <w:r>
-              <w:t xml:space="preserve">115</w:t>
+              <w:t xml:space="preserve">1893</w:t>
+            </w:r>
+          </w:p>
+        </w:tc>
+        <w:tc>
+          <w:tcPr/>
+          <w:p>
+            <w:pPr>
+              <w:pStyle w:val="Compact"/>
+              <w:jc w:val="right"/>
+            </w:pPr>
+            <w:r>
+              <w:t xml:space="preserve">109</w:t>
             </w:r>
           </w:p>
         </w:tc>
@@ -1123,31 +1135,31 @@
               <w:jc w:val="right"/>
             </w:pPr>
             <w:r>
-              <w:t xml:space="preserve">2135</w:t>
-            </w:r>
-          </w:p>
-        </w:tc>
-        <w:tc>
-          <w:tcPr/>
-          <w:p>
-            <w:pPr>
-              <w:pStyle w:val="Compact"/>
-              <w:jc w:val="right"/>
-            </w:pPr>
-            <w:r>
-              <w:t xml:space="preserve">36</w:t>
-            </w:r>
-          </w:p>
-        </w:tc>
-        <w:tc>
-          <w:tcPr/>
-          <w:p>
-            <w:pPr>
-              <w:pStyle w:val="Compact"/>
-              <w:jc w:val="right"/>
-            </w:pPr>
-            <w:r>
-              <w:t xml:space="preserve">27</w:t>
+              <w:t xml:space="preserve">2198</w:t>
+            </w:r>
+          </w:p>
+        </w:tc>
+        <w:tc>
+          <w:tcPr/>
+          <w:p>
+            <w:pPr>
+              <w:pStyle w:val="Compact"/>
+              <w:jc w:val="right"/>
+            </w:pPr>
+            <w:r>
+              <w:t xml:space="preserve">35</w:t>
+            </w:r>
+          </w:p>
+        </w:tc>
+        <w:tc>
+          <w:tcPr/>
+          <w:p>
+            <w:pPr>
+              <w:pStyle w:val="Compact"/>
+              <w:jc w:val="right"/>
+            </w:pPr>
+            <w:r>
+              <w:t xml:space="preserve">26</w:t>
             </w:r>
           </w:p>
         </w:tc>
@@ -1185,7 +1197,7 @@
               <w:jc w:val="right"/>
             </w:pPr>
             <w:r>
-              <w:t xml:space="preserve">6295</w:t>
+              <w:t xml:space="preserve">6294</w:t>
             </w:r>
           </w:p>
         </w:tc>
@@ -1247,19 +1259,19 @@
               <w:jc w:val="right"/>
             </w:pPr>
             <w:r>
-              <w:t xml:space="preserve">1676</w:t>
-            </w:r>
-          </w:p>
-        </w:tc>
-        <w:tc>
-          <w:tcPr/>
-          <w:p>
-            <w:pPr>
-              <w:pStyle w:val="Compact"/>
-              <w:jc w:val="right"/>
-            </w:pPr>
-            <w:r>
-              <w:t xml:space="preserve">227</w:t>
+              <w:t xml:space="preserve">1674</w:t>
+            </w:r>
+          </w:p>
+        </w:tc>
+        <w:tc>
+          <w:tcPr/>
+          <w:p>
+            <w:pPr>
+              <w:pStyle w:val="Compact"/>
+              <w:jc w:val="right"/>
+            </w:pPr>
+            <w:r>
+              <w:t xml:space="preserve">225</w:t>
             </w:r>
           </w:p>
         </w:tc>
@@ -1309,7 +1321,7 @@
               <w:jc w:val="right"/>
             </w:pPr>
             <w:r>
-              <w:t xml:space="preserve">799</w:t>
+              <w:t xml:space="preserve">824</w:t>
             </w:r>
           </w:p>
         </w:tc>
@@ -1333,7 +1345,7 @@
               <w:jc w:val="right"/>
             </w:pPr>
             <w:r>
-              <w:t xml:space="preserve">55</w:t>
+              <w:t xml:space="preserve">57</w:t>
             </w:r>
           </w:p>
         </w:tc>
@@ -1371,19 +1383,19 @@
               <w:jc w:val="right"/>
             </w:pPr>
             <w:r>
-              <w:t xml:space="preserve">1633</w:t>
-            </w:r>
-          </w:p>
-        </w:tc>
-        <w:tc>
-          <w:tcPr/>
-          <w:p>
-            <w:pPr>
-              <w:pStyle w:val="Compact"/>
-              <w:jc w:val="right"/>
-            </w:pPr>
-            <w:r>
-              <w:t xml:space="preserve">60</w:t>
+              <w:t xml:space="preserve">1657</w:t>
+            </w:r>
+          </w:p>
+        </w:tc>
+        <w:tc>
+          <w:tcPr/>
+          <w:p>
+            <w:pPr>
+              <w:pStyle w:val="Compact"/>
+              <w:jc w:val="right"/>
+            </w:pPr>
+            <w:r>
+              <w:t xml:space="preserve">57</w:t>
             </w:r>
           </w:p>
         </w:tc>
@@ -1445,19 +1457,19 @@
               <w:jc w:val="right"/>
             </w:pPr>
             <w:r>
-              <w:t xml:space="preserve">91</w:t>
-            </w:r>
-          </w:p>
-        </w:tc>
-        <w:tc>
-          <w:tcPr/>
-          <w:p>
-            <w:pPr>
-              <w:pStyle w:val="Compact"/>
-              <w:jc w:val="right"/>
-            </w:pPr>
-            <w:r>
-              <w:t xml:space="preserve">17</w:t>
+              <w:t xml:space="preserve">89</w:t>
+            </w:r>
+          </w:p>
+        </w:tc>
+        <w:tc>
+          <w:tcPr/>
+          <w:p>
+            <w:pPr>
+              <w:pStyle w:val="Compact"/>
+              <w:jc w:val="right"/>
+            </w:pPr>
+            <w:r>
+              <w:t xml:space="preserve">16</w:t>
             </w:r>
           </w:p>
         </w:tc>
@@ -1495,7 +1507,7 @@
               <w:jc w:val="right"/>
             </w:pPr>
             <w:r>
-              <w:t xml:space="preserve">1828</w:t>
+              <w:t xml:space="preserve">1926</w:t>
             </w:r>
           </w:p>
         </w:tc>
@@ -1557,31 +1569,31 @@
               <w:jc w:val="right"/>
             </w:pPr>
             <w:r>
-              <w:t xml:space="preserve">2964</w:t>
-            </w:r>
-          </w:p>
-        </w:tc>
-        <w:tc>
-          <w:tcPr/>
-          <w:p>
-            <w:pPr>
-              <w:pStyle w:val="Compact"/>
-              <w:jc w:val="right"/>
-            </w:pPr>
-            <w:r>
-              <w:t xml:space="preserve">28</w:t>
-            </w:r>
-          </w:p>
-        </w:tc>
-        <w:tc>
-          <w:tcPr/>
-          <w:p>
-            <w:pPr>
-              <w:pStyle w:val="Compact"/>
-              <w:jc w:val="right"/>
-            </w:pPr>
-            <w:r>
-              <w:t xml:space="preserve">21</w:t>
+              <w:t xml:space="preserve">2972</w:t>
+            </w:r>
+          </w:p>
+        </w:tc>
+        <w:tc>
+          <w:tcPr/>
+          <w:p>
+            <w:pPr>
+              <w:pStyle w:val="Compact"/>
+              <w:jc w:val="right"/>
+            </w:pPr>
+            <w:r>
+              <w:t xml:space="preserve">33</w:t>
+            </w:r>
+          </w:p>
+        </w:tc>
+        <w:tc>
+          <w:tcPr/>
+          <w:p>
+            <w:pPr>
+              <w:pStyle w:val="Compact"/>
+              <w:jc w:val="right"/>
+            </w:pPr>
+            <w:r>
+              <w:t xml:space="preserve">24</w:t>
             </w:r>
           </w:p>
         </w:tc>
@@ -1619,31 +1631,31 @@
               <w:jc w:val="right"/>
             </w:pPr>
             <w:r>
-              <w:t xml:space="preserve">7615</w:t>
-            </w:r>
-          </w:p>
-        </w:tc>
-        <w:tc>
-          <w:tcPr/>
-          <w:p>
-            <w:pPr>
-              <w:pStyle w:val="Compact"/>
-              <w:jc w:val="right"/>
-            </w:pPr>
-            <w:r>
-              <w:t xml:space="preserve">82</w:t>
-            </w:r>
-          </w:p>
-        </w:tc>
-        <w:tc>
-          <w:tcPr/>
-          <w:p>
-            <w:pPr>
-              <w:pStyle w:val="Compact"/>
-              <w:jc w:val="right"/>
-            </w:pPr>
-            <w:r>
-              <w:t xml:space="preserve">14</w:t>
+              <w:t xml:space="preserve">7613</w:t>
+            </w:r>
+          </w:p>
+        </w:tc>
+        <w:tc>
+          <w:tcPr/>
+          <w:p>
+            <w:pPr>
+              <w:pStyle w:val="Compact"/>
+              <w:jc w:val="right"/>
+            </w:pPr>
+            <w:r>
+              <w:t xml:space="preserve">84</w:t>
+            </w:r>
+          </w:p>
+        </w:tc>
+        <w:tc>
+          <w:tcPr/>
+          <w:p>
+            <w:pPr>
+              <w:pStyle w:val="Compact"/>
+              <w:jc w:val="right"/>
+            </w:pPr>
+            <w:r>
+              <w:t xml:space="preserve">15</w:t>
             </w:r>
           </w:p>
         </w:tc>
@@ -1681,19 +1693,19 @@
               <w:jc w:val="right"/>
             </w:pPr>
             <w:r>
-              <w:t xml:space="preserve">5238</w:t>
-            </w:r>
-          </w:p>
-        </w:tc>
-        <w:tc>
-          <w:tcPr/>
-          <w:p>
-            <w:pPr>
-              <w:pStyle w:val="Compact"/>
-              <w:jc w:val="right"/>
-            </w:pPr>
-            <w:r>
-              <w:t xml:space="preserve">259</w:t>
+              <w:t xml:space="preserve">5242</w:t>
+            </w:r>
+          </w:p>
+        </w:tc>
+        <w:tc>
+          <w:tcPr/>
+          <w:p>
+            <w:pPr>
+              <w:pStyle w:val="Compact"/>
+              <w:jc w:val="right"/>
+            </w:pPr>
+            <w:r>
+              <w:t xml:space="preserve">262</w:t>
             </w:r>
           </w:p>
         </w:tc>
@@ -1743,31 +1755,31 @@
               <w:jc w:val="right"/>
             </w:pPr>
             <w:r>
-              <w:t xml:space="preserve">2752</w:t>
-            </w:r>
-          </w:p>
-        </w:tc>
-        <w:tc>
-          <w:tcPr/>
-          <w:p>
-            <w:pPr>
-              <w:pStyle w:val="Compact"/>
-              <w:jc w:val="right"/>
-            </w:pPr>
-            <w:r>
-              <w:t xml:space="preserve">107</w:t>
-            </w:r>
-          </w:p>
-        </w:tc>
-        <w:tc>
-          <w:tcPr/>
-          <w:p>
-            <w:pPr>
-              <w:pStyle w:val="Compact"/>
-              <w:jc w:val="right"/>
-            </w:pPr>
-            <w:r>
-              <w:t xml:space="preserve">120</w:t>
+              <w:t xml:space="preserve">2757</w:t>
+            </w:r>
+          </w:p>
+        </w:tc>
+        <w:tc>
+          <w:tcPr/>
+          <w:p>
+            <w:pPr>
+              <w:pStyle w:val="Compact"/>
+              <w:jc w:val="right"/>
+            </w:pPr>
+            <w:r>
+              <w:t xml:space="preserve">106</w:t>
+            </w:r>
+          </w:p>
+        </w:tc>
+        <w:tc>
+          <w:tcPr/>
+          <w:p>
+            <w:pPr>
+              <w:pStyle w:val="Compact"/>
+              <w:jc w:val="right"/>
+            </w:pPr>
+            <w:r>
+              <w:t xml:space="preserve">117</w:t>
             </w:r>
           </w:p>
         </w:tc>
@@ -1805,31 +1817,31 @@
               <w:jc w:val="right"/>
             </w:pPr>
             <w:r>
-              <w:t xml:space="preserve">5509</w:t>
-            </w:r>
-          </w:p>
-        </w:tc>
-        <w:tc>
-          <w:tcPr/>
-          <w:p>
-            <w:pPr>
-              <w:pStyle w:val="Compact"/>
-              <w:jc w:val="right"/>
-            </w:pPr>
-            <w:r>
-              <w:t xml:space="preserve">75</w:t>
-            </w:r>
-          </w:p>
-        </w:tc>
-        <w:tc>
-          <w:tcPr/>
-          <w:p>
-            <w:pPr>
-              <w:pStyle w:val="Compact"/>
-              <w:jc w:val="right"/>
-            </w:pPr>
-            <w:r>
-              <w:t xml:space="preserve">21</w:t>
+              <w:t xml:space="preserve">5514</w:t>
+            </w:r>
+          </w:p>
+        </w:tc>
+        <w:tc>
+          <w:tcPr/>
+          <w:p>
+            <w:pPr>
+              <w:pStyle w:val="Compact"/>
+              <w:jc w:val="right"/>
+            </w:pPr>
+            <w:r>
+              <w:t xml:space="preserve">72</w:t>
+            </w:r>
+          </w:p>
+        </w:tc>
+        <w:tc>
+          <w:tcPr/>
+          <w:p>
+            <w:pPr>
+              <w:pStyle w:val="Compact"/>
+              <w:jc w:val="right"/>
+            </w:pPr>
+            <w:r>
+              <w:t xml:space="preserve">20</w:t>
             </w:r>
           </w:p>
         </w:tc>
@@ -1867,19 +1879,19 @@
               <w:jc w:val="right"/>
             </w:pPr>
             <w:r>
-              <w:t xml:space="preserve">6619</w:t>
-            </w:r>
-          </w:p>
-        </w:tc>
-        <w:tc>
-          <w:tcPr/>
-          <w:p>
-            <w:pPr>
-              <w:pStyle w:val="Compact"/>
-              <w:jc w:val="right"/>
-            </w:pPr>
-            <w:r>
-              <w:t xml:space="preserve">130</w:t>
+              <w:t xml:space="preserve">6616</w:t>
+            </w:r>
+          </w:p>
+        </w:tc>
+        <w:tc>
+          <w:tcPr/>
+          <w:p>
+            <w:pPr>
+              <w:pStyle w:val="Compact"/>
+              <w:jc w:val="right"/>
+            </w:pPr>
+            <w:r>
+              <w:t xml:space="preserve">128</w:t>
             </w:r>
           </w:p>
         </w:tc>
@@ -1929,31 +1941,31 @@
               <w:jc w:val="right"/>
             </w:pPr>
             <w:r>
-              <w:t xml:space="preserve">1140</w:t>
-            </w:r>
-          </w:p>
-        </w:tc>
-        <w:tc>
-          <w:tcPr/>
-          <w:p>
-            <w:pPr>
-              <w:pStyle w:val="Compact"/>
-              <w:jc w:val="right"/>
-            </w:pPr>
-            <w:r>
-              <w:t xml:space="preserve">85</w:t>
-            </w:r>
-          </w:p>
-        </w:tc>
-        <w:tc>
-          <w:tcPr/>
-          <w:p>
-            <w:pPr>
-              <w:pStyle w:val="Compact"/>
-              <w:jc w:val="right"/>
-            </w:pPr>
-            <w:r>
-              <w:t xml:space="preserve">48</w:t>
+              <w:t xml:space="preserve">1149</w:t>
+            </w:r>
+          </w:p>
+        </w:tc>
+        <w:tc>
+          <w:tcPr/>
+          <w:p>
+            <w:pPr>
+              <w:pStyle w:val="Compact"/>
+              <w:jc w:val="right"/>
+            </w:pPr>
+            <w:r>
+              <w:t xml:space="preserve">84</w:t>
+            </w:r>
+          </w:p>
+        </w:tc>
+        <w:tc>
+          <w:tcPr/>
+          <w:p>
+            <w:pPr>
+              <w:pStyle w:val="Compact"/>
+              <w:jc w:val="right"/>
+            </w:pPr>
+            <w:r>
+              <w:t xml:space="preserve">47</w:t>
             </w:r>
           </w:p>
         </w:tc>
@@ -1991,31 +2003,31 @@
               <w:jc w:val="right"/>
             </w:pPr>
             <w:r>
-              <w:t xml:space="preserve">2991</w:t>
-            </w:r>
-          </w:p>
-        </w:tc>
-        <w:tc>
-          <w:tcPr/>
-          <w:p>
-            <w:pPr>
-              <w:pStyle w:val="Compact"/>
-              <w:jc w:val="right"/>
-            </w:pPr>
-            <w:r>
-              <w:t xml:space="preserve">136</w:t>
-            </w:r>
-          </w:p>
-        </w:tc>
-        <w:tc>
-          <w:tcPr/>
-          <w:p>
-            <w:pPr>
-              <w:pStyle w:val="Compact"/>
-              <w:jc w:val="right"/>
-            </w:pPr>
-            <w:r>
-              <w:t xml:space="preserve">45</w:t>
+              <w:t xml:space="preserve">3010</w:t>
+            </w:r>
+          </w:p>
+        </w:tc>
+        <w:tc>
+          <w:tcPr/>
+          <w:p>
+            <w:pPr>
+              <w:pStyle w:val="Compact"/>
+              <w:jc w:val="right"/>
+            </w:pPr>
+            <w:r>
+              <w:t xml:space="preserve">135</w:t>
+            </w:r>
+          </w:p>
+        </w:tc>
+        <w:tc>
+          <w:tcPr/>
+          <w:p>
+            <w:pPr>
+              <w:pStyle w:val="Compact"/>
+              <w:jc w:val="right"/>
+            </w:pPr>
+            <w:r>
+              <w:t xml:space="preserve">44</w:t>
             </w:r>
           </w:p>
         </w:tc>
@@ -2053,7 +2065,7 @@
               <w:jc w:val="right"/>
             </w:pPr>
             <w:r>
-              <w:t xml:space="preserve">6413</w:t>
+              <w:t xml:space="preserve">6425</w:t>
             </w:r>
           </w:p>
         </w:tc>
@@ -2115,19 +2127,19 @@
               <w:jc w:val="right"/>
             </w:pPr>
             <w:r>
-              <w:t xml:space="preserve">6395</w:t>
-            </w:r>
-          </w:p>
-        </w:tc>
-        <w:tc>
-          <w:tcPr/>
-          <w:p>
-            <w:pPr>
-              <w:pStyle w:val="Compact"/>
-              <w:jc w:val="right"/>
-            </w:pPr>
-            <w:r>
-              <w:t xml:space="preserve">130</w:t>
+              <w:t xml:space="preserve">6401</w:t>
+            </w:r>
+          </w:p>
+        </w:tc>
+        <w:tc>
+          <w:tcPr/>
+          <w:p>
+            <w:pPr>
+              <w:pStyle w:val="Compact"/>
+              <w:jc w:val="right"/>
+            </w:pPr>
+            <w:r>
+              <w:t xml:space="preserve">128</w:t>
             </w:r>
           </w:p>
         </w:tc>
@@ -2177,31 +2189,31 @@
               <w:jc w:val="right"/>
             </w:pPr>
             <w:r>
-              <w:t xml:space="preserve">1913</w:t>
-            </w:r>
-          </w:p>
-        </w:tc>
-        <w:tc>
-          <w:tcPr/>
-          <w:p>
-            <w:pPr>
-              <w:pStyle w:val="Compact"/>
-              <w:jc w:val="right"/>
-            </w:pPr>
-            <w:r>
-              <w:t xml:space="preserve">134</w:t>
-            </w:r>
-          </w:p>
-        </w:tc>
-        <w:tc>
-          <w:tcPr/>
-          <w:p>
-            <w:pPr>
-              <w:pStyle w:val="Compact"/>
-              <w:jc w:val="right"/>
-            </w:pPr>
-            <w:r>
-              <w:t xml:space="preserve">75</w:t>
+              <w:t xml:space="preserve">1935</w:t>
+            </w:r>
+          </w:p>
+        </w:tc>
+        <w:tc>
+          <w:tcPr/>
+          <w:p>
+            <w:pPr>
+              <w:pStyle w:val="Compact"/>
+              <w:jc w:val="right"/>
+            </w:pPr>
+            <w:r>
+              <w:t xml:space="preserve">131</w:t>
+            </w:r>
+          </w:p>
+        </w:tc>
+        <w:tc>
+          <w:tcPr/>
+          <w:p>
+            <w:pPr>
+              <w:pStyle w:val="Compact"/>
+              <w:jc w:val="right"/>
+            </w:pPr>
+            <w:r>
+              <w:t xml:space="preserve">72</w:t>
             </w:r>
           </w:p>
         </w:tc>
@@ -2239,31 +2251,31 @@
               <w:jc w:val="right"/>
             </w:pPr>
             <w:r>
-              <w:t xml:space="preserve">2668</w:t>
-            </w:r>
-          </w:p>
-        </w:tc>
-        <w:tc>
-          <w:tcPr/>
-          <w:p>
-            <w:pPr>
-              <w:pStyle w:val="Compact"/>
-              <w:jc w:val="right"/>
-            </w:pPr>
-            <w:r>
-              <w:t xml:space="preserve">75</w:t>
-            </w:r>
-          </w:p>
-        </w:tc>
-        <w:tc>
-          <w:tcPr/>
-          <w:p>
-            <w:pPr>
-              <w:pStyle w:val="Compact"/>
-              <w:jc w:val="right"/>
-            </w:pPr>
-            <w:r>
-              <w:t xml:space="preserve">54</w:t>
+              <w:t xml:space="preserve">2717</w:t>
+            </w:r>
+          </w:p>
+        </w:tc>
+        <w:tc>
+          <w:tcPr/>
+          <w:p>
+            <w:pPr>
+              <w:pStyle w:val="Compact"/>
+              <w:jc w:val="right"/>
+            </w:pPr>
+            <w:r>
+              <w:t xml:space="preserve">74</w:t>
+            </w:r>
+          </w:p>
+        </w:tc>
+        <w:tc>
+          <w:tcPr/>
+          <w:p>
+            <w:pPr>
+              <w:pStyle w:val="Compact"/>
+              <w:jc w:val="right"/>
+            </w:pPr>
+            <w:r>
+              <w:t xml:space="preserve">52</w:t>
             </w:r>
           </w:p>
         </w:tc>
@@ -2301,31 +2313,31 @@
               <w:jc w:val="right"/>
             </w:pPr>
             <w:r>
-              <w:t xml:space="preserve">7571</w:t>
-            </w:r>
-          </w:p>
-        </w:tc>
-        <w:tc>
-          <w:tcPr/>
-          <w:p>
-            <w:pPr>
-              <w:pStyle w:val="Compact"/>
-              <w:jc w:val="right"/>
-            </w:pPr>
-            <w:r>
-              <w:t xml:space="preserve">153</w:t>
-            </w:r>
-          </w:p>
-        </w:tc>
-        <w:tc>
-          <w:tcPr/>
-          <w:p>
-            <w:pPr>
-              <w:pStyle w:val="Compact"/>
-              <w:jc w:val="right"/>
-            </w:pPr>
-            <w:r>
-              <w:t xml:space="preserve">48</w:t>
+              <w:t xml:space="preserve">7592</w:t>
+            </w:r>
+          </w:p>
+        </w:tc>
+        <w:tc>
+          <w:tcPr/>
+          <w:p>
+            <w:pPr>
+              <w:pStyle w:val="Compact"/>
+              <w:jc w:val="right"/>
+            </w:pPr>
+            <w:r>
+              <w:t xml:space="preserve">150</w:t>
+            </w:r>
+          </w:p>
+        </w:tc>
+        <w:tc>
+          <w:tcPr/>
+          <w:p>
+            <w:pPr>
+              <w:pStyle w:val="Compact"/>
+              <w:jc w:val="right"/>
+            </w:pPr>
+            <w:r>
+              <w:t xml:space="preserve">47</w:t>
             </w:r>
           </w:p>
         </w:tc>
@@ -2363,19 +2375,19 @@
               <w:jc w:val="right"/>
             </w:pPr>
             <w:r>
-              <w:t xml:space="preserve">7798</w:t>
-            </w:r>
-          </w:p>
-        </w:tc>
-        <w:tc>
-          <w:tcPr/>
-          <w:p>
-            <w:pPr>
-              <w:pStyle w:val="Compact"/>
-              <w:jc w:val="right"/>
-            </w:pPr>
-            <w:r>
-              <w:t xml:space="preserve">232</w:t>
+              <w:t xml:space="preserve">7795</w:t>
+            </w:r>
+          </w:p>
+        </w:tc>
+        <w:tc>
+          <w:tcPr/>
+          <w:p>
+            <w:pPr>
+              <w:pStyle w:val="Compact"/>
+              <w:jc w:val="right"/>
+            </w:pPr>
+            <w:r>
+              <w:t xml:space="preserve">227</w:t>
             </w:r>
           </w:p>
         </w:tc>
@@ -2425,7 +2437,7 @@
               <w:jc w:val="right"/>
             </w:pPr>
             <w:r>
-              <w:t xml:space="preserve">1486</w:t>
+              <w:t xml:space="preserve">1490</w:t>
             </w:r>
           </w:p>
         </w:tc>
@@ -2487,31 +2499,31 @@
               <w:jc w:val="right"/>
             </w:pPr>
             <w:r>
-              <w:t xml:space="preserve">4412</w:t>
-            </w:r>
-          </w:p>
-        </w:tc>
-        <w:tc>
-          <w:tcPr/>
-          <w:p>
-            <w:pPr>
-              <w:pStyle w:val="Compact"/>
-              <w:jc w:val="right"/>
-            </w:pPr>
-            <w:r>
-              <w:t xml:space="preserve">137</w:t>
-            </w:r>
-          </w:p>
-        </w:tc>
-        <w:tc>
-          <w:tcPr/>
-          <w:p>
-            <w:pPr>
-              <w:pStyle w:val="Compact"/>
-              <w:jc w:val="right"/>
-            </w:pPr>
-            <w:r>
-              <w:t xml:space="preserve">80</w:t>
+              <w:t xml:space="preserve">4484</w:t>
+            </w:r>
+          </w:p>
+        </w:tc>
+        <w:tc>
+          <w:tcPr/>
+          <w:p>
+            <w:pPr>
+              <w:pStyle w:val="Compact"/>
+              <w:jc w:val="right"/>
+            </w:pPr>
+            <w:r>
+              <w:t xml:space="preserve">135</w:t>
+            </w:r>
+          </w:p>
+        </w:tc>
+        <w:tc>
+          <w:tcPr/>
+          <w:p>
+            <w:pPr>
+              <w:pStyle w:val="Compact"/>
+              <w:jc w:val="right"/>
+            </w:pPr>
+            <w:r>
+              <w:t xml:space="preserve">79</w:t>
             </w:r>
           </w:p>
         </w:tc>
@@ -2549,31 +2561,31 @@
               <w:jc w:val="right"/>
             </w:pPr>
             <w:r>
-              <w:t xml:space="preserve">6693</w:t>
-            </w:r>
-          </w:p>
-        </w:tc>
-        <w:tc>
-          <w:tcPr/>
-          <w:p>
-            <w:pPr>
-              <w:pStyle w:val="Compact"/>
-              <w:jc w:val="right"/>
-            </w:pPr>
-            <w:r>
-              <w:t xml:space="preserve">140</w:t>
-            </w:r>
-          </w:p>
-        </w:tc>
-        <w:tc>
-          <w:tcPr/>
-          <w:p>
-            <w:pPr>
-              <w:pStyle w:val="Compact"/>
-              <w:jc w:val="right"/>
-            </w:pPr>
-            <w:r>
-              <w:t xml:space="preserve">31</w:t>
+              <w:t xml:space="preserve">6743</w:t>
+            </w:r>
+          </w:p>
+        </w:tc>
+        <w:tc>
+          <w:tcPr/>
+          <w:p>
+            <w:pPr>
+              <w:pStyle w:val="Compact"/>
+              <w:jc w:val="right"/>
+            </w:pPr>
+            <w:r>
+              <w:t xml:space="preserve">143</w:t>
+            </w:r>
+          </w:p>
+        </w:tc>
+        <w:tc>
+          <w:tcPr/>
+          <w:p>
+            <w:pPr>
+              <w:pStyle w:val="Compact"/>
+              <w:jc w:val="right"/>
+            </w:pPr>
+            <w:r>
+              <w:t xml:space="preserve">32</w:t>
             </w:r>
           </w:p>
         </w:tc>
@@ -2611,19 +2623,19 @@
               <w:jc w:val="right"/>
             </w:pPr>
             <w:r>
-              <w:t xml:space="preserve">1626</w:t>
-            </w:r>
-          </w:p>
-        </w:tc>
-        <w:tc>
-          <w:tcPr/>
-          <w:p>
-            <w:pPr>
-              <w:pStyle w:val="Compact"/>
-              <w:jc w:val="right"/>
-            </w:pPr>
-            <w:r>
-              <w:t xml:space="preserve">241</w:t>
+              <w:t xml:space="preserve">1746</w:t>
+            </w:r>
+          </w:p>
+        </w:tc>
+        <w:tc>
+          <w:tcPr/>
+          <w:p>
+            <w:pPr>
+              <w:pStyle w:val="Compact"/>
+              <w:jc w:val="right"/>
+            </w:pPr>
+            <w:r>
+              <w:t xml:space="preserve">240</w:t>
             </w:r>
           </w:p>
         </w:tc>
@@ -2673,19 +2685,19 @@
               <w:jc w:val="right"/>
             </w:pPr>
             <w:r>
-              <w:t xml:space="preserve">1673</w:t>
-            </w:r>
-          </w:p>
-        </w:tc>
-        <w:tc>
-          <w:tcPr/>
-          <w:p>
-            <w:pPr>
-              <w:pStyle w:val="Compact"/>
-              <w:jc w:val="right"/>
-            </w:pPr>
-            <w:r>
-              <w:t xml:space="preserve">133</w:t>
+              <w:t xml:space="preserve">1726</w:t>
+            </w:r>
+          </w:p>
+        </w:tc>
+        <w:tc>
+          <w:tcPr/>
+          <w:p>
+            <w:pPr>
+              <w:pStyle w:val="Compact"/>
+              <w:jc w:val="right"/>
+            </w:pPr>
+            <w:r>
+              <w:t xml:space="preserve">131</w:t>
             </w:r>
           </w:p>
         </w:tc>
@@ -2698,6 +2710,68 @@
             </w:pPr>
             <w:r>
               <w:t xml:space="preserve">34</w:t>
+            </w:r>
+          </w:p>
+        </w:tc>
+      </w:tr>
+      <w:tr>
+        <w:tc>
+          <w:tcPr/>
+          <w:p>
+            <w:pPr>
+              <w:pStyle w:val="Compact"/>
+              <w:jc w:val="right"/>
+            </w:pPr>
+            <w:r>
+              <w:t xml:space="preserve">2022</w:t>
+            </w:r>
+          </w:p>
+        </w:tc>
+        <w:tc>
+          <w:tcPr/>
+          <w:p>
+            <w:pPr>
+              <w:pStyle w:val="Compact"/>
+              <w:jc w:val="right"/>
+            </w:pPr>
+            <w:r>
+              <w:t xml:space="preserve">NA</w:t>
+            </w:r>
+          </w:p>
+        </w:tc>
+        <w:tc>
+          <w:tcPr/>
+          <w:p>
+            <w:pPr>
+              <w:pStyle w:val="Compact"/>
+              <w:jc w:val="right"/>
+            </w:pPr>
+            <w:r>
+              <w:t xml:space="preserve">2584</w:t>
+            </w:r>
+          </w:p>
+        </w:tc>
+        <w:tc>
+          <w:tcPr/>
+          <w:p>
+            <w:pPr>
+              <w:pStyle w:val="Compact"/>
+              <w:jc w:val="right"/>
+            </w:pPr>
+            <w:r>
+              <w:t xml:space="preserve">38</w:t>
+            </w:r>
+          </w:p>
+        </w:tc>
+        <w:tc>
+          <w:tcPr/>
+          <w:p>
+            <w:pPr>
+              <w:pStyle w:val="Compact"/>
+              <w:jc w:val="right"/>
+            </w:pPr>
+            <w:r>
+              <w:t xml:space="preserve">43</w:t>
             </w:r>
           </w:p>
         </w:tc>
@@ -2722,7 +2796,7 @@
       </w:r>
     </w:p>
     <w:bookmarkEnd w:id="22"/>
-    <w:bookmarkStart w:id="24" w:name="nombre-total-de-retour-et-échappement"/>
+    <w:bookmarkStart w:id="26" w:name="nombre-total-de-retour-et-échappement"/>
     <w:p>
       <w:pPr>
         <w:pStyle w:val="Heading2"/>
@@ -2740,12 +2814,12 @@
           <wp:inline>
             <wp:extent cx="4620126" cy="3696101"/>
             <wp:effectExtent b="0" l="0" r="0" t="0"/>
-            <wp:docPr descr="" title="" id="1" name="Picture"/>
+            <wp:docPr descr="" title="" id="24" name="Picture"/>
             <a:graphic>
               <a:graphicData uri="http://schemas.openxmlformats.org/drawingml/2006/picture">
                 <pic:pic>
                   <pic:nvPicPr>
-                    <pic:cNvPr descr="Bilan_Bresle_files/figure-docx/pressure-1.png" id="0" name="Picture"/>
+                    <pic:cNvPr descr="Bilan_Bresle_files/figure-docx/pressure-1.png" id="25" name="Picture"/>
                     <pic:cNvPicPr>
                       <a:picLocks noChangeArrowheads="1" noChangeAspect="1"/>
                     </pic:cNvPicPr>
@@ -2778,8 +2852,8 @@
         </w:drawing>
       </w:r>
     </w:p>
-    <w:bookmarkEnd w:id="24"/>
-    <w:bookmarkStart w:id="26" w:name="nombre-total-de-retour-par-classe-dâge"/>
+    <w:bookmarkEnd w:id="26"/>
+    <w:bookmarkStart w:id="30" w:name="nombre-total-de-retour-par-classe-dâge"/>
     <w:p>
       <w:pPr>
         <w:pStyle w:val="Heading1"/>
@@ -2797,75 +2871,12 @@
           <wp:inline>
             <wp:extent cx="4620126" cy="3696101"/>
             <wp:effectExtent b="0" l="0" r="0" t="0"/>
-            <wp:docPr descr="" title="" id="1" name="Picture"/>
+            <wp:docPr descr="" title="" id="28" name="Picture"/>
             <a:graphic>
               <a:graphicData uri="http://schemas.openxmlformats.org/drawingml/2006/picture">
                 <pic:pic>
                   <pic:nvPicPr>
-                    <pic:cNvPr descr="Bilan_Bresle_files/figure-docx/unnamed-chunk-2-1.png" id="0" name="Picture"/>
-                    <pic:cNvPicPr>
-                      <a:picLocks noChangeArrowheads="1" noChangeAspect="1"/>
-                    </pic:cNvPicPr>
-                  </pic:nvPicPr>
-                  <pic:blipFill>
-                    <a:blip r:embed="rId25"/>
-                    <a:stretch>
-                      <a:fillRect/>
-                    </a:stretch>
-                  </pic:blipFill>
-                  <pic:spPr bwMode="auto">
-                    <a:xfrm>
-                      <a:off x="0" y="0"/>
-                      <a:ext cx="4620126" cy="3696101"/>
-                    </a:xfrm>
-                    <a:prstGeom prst="rect">
-                      <a:avLst/>
-                    </a:prstGeom>
-                    <a:noFill/>
-                    <a:ln w="9525">
-                      <a:noFill/>
-                      <a:headEnd/>
-                      <a:tailEnd/>
-                    </a:ln>
-                  </pic:spPr>
-                </pic:pic>
-              </a:graphicData>
-            </a:graphic>
-          </wp:inline>
-        </w:drawing>
-      </w:r>
-    </w:p>
-    <w:bookmarkEnd w:id="26"/>
-    <w:bookmarkStart w:id="29" w:name="X1f34e899b536c6e3c28e89fb48f33f91857cec2"/>
-    <w:p>
-      <w:pPr>
-        <w:pStyle w:val="Heading1"/>
-      </w:pPr>
-      <w:r>
-        <w:t xml:space="preserve">Proportion de saumon capturés à Beauchamps</w:t>
-      </w:r>
-    </w:p>
-    <w:p>
-      <w:pPr>
-        <w:pStyle w:val="FirstParagraph"/>
-      </w:pPr>
-      <w:r>
-        <w:t xml:space="preserve">Trap not working in 1989, 1993, 2000 &amp; 2001</w:t>
-      </w:r>
-      <w:r>
-        <w:t xml:space="preserve"> </w:t>
-      </w:r>
-      <w:r>
-        <w:drawing>
-          <wp:inline>
-            <wp:extent cx="4620126" cy="3696101"/>
-            <wp:effectExtent b="0" l="0" r="0" t="0"/>
-            <wp:docPr descr="" title="" id="1" name="Picture"/>
-            <a:graphic>
-              <a:graphicData uri="http://schemas.openxmlformats.org/drawingml/2006/picture">
-                <pic:pic>
-                  <pic:nvPicPr>
-                    <pic:cNvPr descr="Bilan_Bresle_files/figure-docx/unnamed-chunk-3-1.png" id="0" name="Picture"/>
+                    <pic:cNvPr descr="Bilan_Bresle_files/figure-docx/unnamed-chunk-2-1.png" id="29" name="Picture"/>
                     <pic:cNvPicPr>
                       <a:picLocks noChangeArrowheads="1" noChangeAspect="1"/>
                     </pic:cNvPicPr>
@@ -2898,27 +2909,43 @@
         </w:drawing>
       </w:r>
     </w:p>
+    <w:bookmarkEnd w:id="30"/>
+    <w:bookmarkStart w:id="37" w:name="X1f34e899b536c6e3c28e89fb48f33f91857cec2"/>
     <w:p>
       <w:pPr>
-        <w:pStyle w:val="BodyText"/>
+        <w:pStyle w:val="Heading1"/>
       </w:pPr>
+      <w:r>
+        <w:t xml:space="preserve">Proportion de saumon capturés à Beauchamps</w:t>
+      </w:r>
+    </w:p>
+    <w:p>
+      <w:pPr>
+        <w:pStyle w:val="FirstParagraph"/>
+      </w:pPr>
+      <w:r>
+        <w:t xml:space="preserve">Trap not working in 1989, 1993, 2000 &amp; 2001</w:t>
+      </w:r>
+      <w:r>
+        <w:t xml:space="preserve"> </w:t>
+      </w:r>
       <w:r>
         <w:drawing>
           <wp:inline>
             <wp:extent cx="4620126" cy="3696101"/>
             <wp:effectExtent b="0" l="0" r="0" t="0"/>
-            <wp:docPr descr="" title="" id="1" name="Picture"/>
+            <wp:docPr descr="" title="" id="32" name="Picture"/>
             <a:graphic>
               <a:graphicData uri="http://schemas.openxmlformats.org/drawingml/2006/picture">
                 <pic:pic>
                   <pic:nvPicPr>
-                    <pic:cNvPr descr="Bilan_Bresle_files/figure-docx/unnamed-chunk-4-1.png" id="0" name="Picture"/>
+                    <pic:cNvPr descr="Bilan_Bresle_files/figure-docx/unnamed-chunk-3-1.png" id="33" name="Picture"/>
                     <pic:cNvPicPr>
                       <a:picLocks noChangeArrowheads="1" noChangeAspect="1"/>
                     </pic:cNvPicPr>
                   </pic:nvPicPr>
                   <pic:blipFill>
-                    <a:blip r:embed="rId28"/>
+                    <a:blip r:embed="rId31"/>
                     <a:stretch>
                       <a:fillRect/>
                     </a:stretch>
@@ -2945,46 +2972,27 @@
         </w:drawing>
       </w:r>
     </w:p>
-    <w:bookmarkEnd w:id="29"/>
-    <w:bookmarkStart w:id="32" w:name="smolts"/>
     <w:p>
       <w:pPr>
-        <w:pStyle w:val="Heading1"/>
-      </w:pPr>
-      <w:r>
-        <w:t xml:space="preserve">SMOLTS</w:t>
-      </w:r>
-    </w:p>
-    <w:bookmarkStart w:id="31" w:name="nombre-de-smolts-estimés"/>
-    <w:p>
-      <w:pPr>
-        <w:pStyle w:val="Heading2"/>
-      </w:pPr>
-      <w:r>
-        <w:t xml:space="preserve">Nombre de smolts estimés</w:t>
-      </w:r>
-    </w:p>
-    <w:p>
-      <w:pPr>
-        <w:pStyle w:val="FirstParagraph"/>
+        <w:pStyle w:val="BodyText"/>
       </w:pPr>
       <w:r>
         <w:drawing>
           <wp:inline>
             <wp:extent cx="4620126" cy="3696101"/>
             <wp:effectExtent b="0" l="0" r="0" t="0"/>
-            <wp:docPr descr="" title="" id="1" name="Picture"/>
+            <wp:docPr descr="" title="" id="35" name="Picture"/>
             <a:graphic>
               <a:graphicData uri="http://schemas.openxmlformats.org/drawingml/2006/picture">
                 <pic:pic>
                   <pic:nvPicPr>
-                    <pic:cNvPr descr="Bilan_Bresle_files/figure-docx/smolt-1.png" id="0" name="Picture"/>
+                    <pic:cNvPr descr="Bilan_Bresle_files/figure-docx/unnamed-chunk-4-1.png" id="36" name="Picture"/>
                     <pic:cNvPicPr>
                       <a:picLocks noChangeArrowheads="1" noChangeAspect="1"/>
                     </pic:cNvPicPr>
                   </pic:nvPicPr>
                   <pic:blipFill>
-                    <a:blip r:embed="rId30"/>
+                    <a:blip r:embed="rId34"/>
                     <a:stretch>
                       <a:fillRect/>
                     </a:stretch>
@@ -3011,6 +3019,72 @@
         </w:drawing>
       </w:r>
     </w:p>
+    <w:bookmarkEnd w:id="37"/>
+    <w:bookmarkStart w:id="42" w:name="smolts"/>
+    <w:p>
+      <w:pPr>
+        <w:pStyle w:val="Heading1"/>
+      </w:pPr>
+      <w:r>
+        <w:t xml:space="preserve">SMOLTS</w:t>
+      </w:r>
+    </w:p>
+    <w:bookmarkStart w:id="41" w:name="nombre-de-smolts-estimés"/>
+    <w:p>
+      <w:pPr>
+        <w:pStyle w:val="Heading2"/>
+      </w:pPr>
+      <w:r>
+        <w:t xml:space="preserve">Nombre de smolts estimés</w:t>
+      </w:r>
+    </w:p>
+    <w:p>
+      <w:pPr>
+        <w:pStyle w:val="FirstParagraph"/>
+      </w:pPr>
+      <w:r>
+        <w:drawing>
+          <wp:inline>
+            <wp:extent cx="4620126" cy="3696101"/>
+            <wp:effectExtent b="0" l="0" r="0" t="0"/>
+            <wp:docPr descr="" title="" id="39" name="Picture"/>
+            <a:graphic>
+              <a:graphicData uri="http://schemas.openxmlformats.org/drawingml/2006/picture">
+                <pic:pic>
+                  <pic:nvPicPr>
+                    <pic:cNvPr descr="Bilan_Bresle_files/figure-docx/smolt-1.png" id="40" name="Picture"/>
+                    <pic:cNvPicPr>
+                      <a:picLocks noChangeArrowheads="1" noChangeAspect="1"/>
+                    </pic:cNvPicPr>
+                  </pic:nvPicPr>
+                  <pic:blipFill>
+                    <a:blip r:embed="rId38"/>
+                    <a:stretch>
+                      <a:fillRect/>
+                    </a:stretch>
+                  </pic:blipFill>
+                  <pic:spPr bwMode="auto">
+                    <a:xfrm>
+                      <a:off x="0" y="0"/>
+                      <a:ext cx="4620126" cy="3696101"/>
+                    </a:xfrm>
+                    <a:prstGeom prst="rect">
+                      <a:avLst/>
+                    </a:prstGeom>
+                    <a:noFill/>
+                    <a:ln w="9525">
+                      <a:noFill/>
+                      <a:headEnd/>
+                      <a:tailEnd/>
+                    </a:ln>
+                  </pic:spPr>
+                </pic:pic>
+              </a:graphicData>
+            </a:graphic>
+          </wp:inline>
+        </w:drawing>
+      </w:r>
+    </w:p>
     <w:p>
       <w:pPr>
         <w:pStyle w:val="BodyText"/>
@@ -3019,8 +3093,8 @@
         <w:t xml:space="preserve">TO DO: % smolts captured at traps</w:t>
       </w:r>
     </w:p>
-    <w:bookmarkEnd w:id="31"/>
-    <w:bookmarkEnd w:id="32"/>
+    <w:bookmarkEnd w:id="41"/>
+    <w:bookmarkEnd w:id="42"/>
     <w:sectPr/>
   </w:body>
 </w:document>

</xml_diff>